<commit_message>
version casi final informe
</commit_message>
<xml_diff>
--- a/Fase 2/Evidencias Grupales/2.4_GuiaEstudiante_Fase2_DesarrolloProyectoAPT (Español).docx
+++ b/Fase 2/Evidencias Grupales/2.4_GuiaEstudiante_Fase2_DesarrolloProyectoAPT (Español).docx
@@ -41,9 +41,11 @@
       <w:pPr>
         <w:pStyle w:val="TituloPrincipal"/>
       </w:pPr>
+      <w:proofErr w:type="spellStart"/>
       <w:r>
         <w:t>WellFit</w:t>
       </w:r>
+      <w:proofErr w:type="spellEnd"/>
     </w:p>
     <w:p>
       <w:pPr>
@@ -213,9 +215,11 @@
                 <w:lang w:val="es-AR"/>
               </w:rPr>
             </w:pPr>
+            <w:proofErr w:type="spellStart"/>
             <w:r>
               <w:t>WellFit</w:t>
             </w:r>
+            <w:proofErr w:type="spellEnd"/>
           </w:p>
         </w:tc>
       </w:tr>
@@ -280,12 +284,14 @@
                 <w:lang w:val="es-MX"/>
               </w:rPr>
             </w:pPr>
+            <w:proofErr w:type="spellStart"/>
             <w:r>
               <w:rPr>
                 <w:lang w:val="es-MX"/>
               </w:rPr>
               <w:t>N°</w:t>
             </w:r>
+            <w:proofErr w:type="spellEnd"/>
           </w:p>
         </w:tc>
         <w:tc>
@@ -1033,107 +1039,6 @@
                 <w:color w:val="000000"/>
               </w:rPr>
             </w:pPr>
-            <w:r>
-              <w:t>AFV</w:t>
-            </w:r>
-          </w:p>
-        </w:tc>
-      </w:tr>
-      <w:tr>
-        <w:trPr>
-          <w:trHeight w:val="395"/>
-        </w:trPr>
-        <w:tc>
-          <w:tcPr>
-            <w:tcW w:w="1269" w:type="dxa"/>
-          </w:tcPr>
-          <w:p>
-            <w:pPr>
-              <w:rPr>
-                <w:lang w:val="es-AR"/>
-              </w:rPr>
-            </w:pPr>
-            <w:r>
-              <w:rPr>
-                <w:lang w:val="es-AR"/>
-              </w:rPr>
-              <w:t>4</w:t>
-            </w:r>
-          </w:p>
-        </w:tc>
-        <w:tc>
-          <w:tcPr>
-            <w:tcW w:w="1127" w:type="dxa"/>
-          </w:tcPr>
-          <w:p>
-            <w:pPr>
-              <w:rPr>
-                <w:lang w:val="es-AR"/>
-              </w:rPr>
-            </w:pPr>
-            <w:r>
-              <w:rPr>
-                <w:lang w:val="es-AR"/>
-              </w:rPr>
-              <w:t>06-09-25</w:t>
-            </w:r>
-          </w:p>
-        </w:tc>
-        <w:tc>
-          <w:tcPr>
-            <w:tcW w:w="1886" w:type="dxa"/>
-          </w:tcPr>
-          <w:p>
-            <w:pPr>
-              <w:rPr>
-                <w:lang w:val="es-AR"/>
-              </w:rPr>
-            </w:pPr>
-            <w:r>
-              <w:rPr>
-                <w:lang w:val="es-AR"/>
-              </w:rPr>
-              <w:t>Todas</w:t>
-            </w:r>
-          </w:p>
-        </w:tc>
-        <w:tc>
-          <w:tcPr>
-            <w:tcW w:w="3685" w:type="dxa"/>
-            <w:shd w:val="clear" w:color="auto" w:fill="FFFFFF" w:themeFill="background1"/>
-          </w:tcPr>
-          <w:p>
-            <w:pPr>
-              <w:rPr>
-                <w:rFonts w:eastAsia="gobCL,Arial"/>
-              </w:rPr>
-            </w:pPr>
-            <w:r>
-              <w:rPr>
-                <w:rFonts w:eastAsia="gobCL,Arial"/>
-              </w:rPr>
-              <w:t xml:space="preserve">Se tuvo </w:t>
-            </w:r>
-            <w:r>
-              <w:rPr>
-                <w:rFonts w:eastAsia="gobCL,Arial"/>
-              </w:rPr>
-              <w:t>reunión con el cliente</w:t>
-            </w:r>
-            <w:r>
-              <w:rPr>
-                <w:rFonts w:eastAsia="gobCL,Arial"/>
-              </w:rPr>
-              <w:t xml:space="preserve"> en la cual se revisaron los puntos estipulados y las funcionalidades y riesgos que puede tener la aplicación</w:t>
-            </w:r>
-          </w:p>
-        </w:tc>
-        <w:tc>
-          <w:tcPr>
-            <w:tcW w:w="930" w:type="dxa"/>
-            <w:shd w:val="clear" w:color="auto" w:fill="FFFFFF" w:themeFill="background1"/>
-          </w:tcPr>
-          <w:p>
             <w:r>
               <w:t>AFV</w:t>
             </w:r>
@@ -3099,12 +3004,21 @@
     </w:p>
     <w:p/>
     <w:p>
+      <w:proofErr w:type="spellStart"/>
       <w:r>
         <w:rPr>
           <w:b/>
           <w:bCs/>
         </w:rPr>
-        <w:t>ChatBot:</w:t>
+        <w:t>ChatBot</w:t>
+      </w:r>
+      <w:proofErr w:type="spellEnd"/>
+      <w:r>
+        <w:rPr>
+          <w:b/>
+          <w:bCs/>
+        </w:rPr>
+        <w:t>:</w:t>
       </w:r>
       <w:r>
         <w:br/>
@@ -3234,7 +3148,15 @@
     </w:p>
     <w:p>
       <w:r>
-        <w:t>Enfoque de gestión de proyectos que divide el trabajo en ciclos cortos llamados sprints, promoviendo la colaboración, la adaptación y la entrega continua de valor.</w:t>
+        <w:t xml:space="preserve">Enfoque de gestión de proyectos que divide el trabajo en ciclos cortos llamados </w:t>
+      </w:r>
+      <w:proofErr w:type="spellStart"/>
+      <w:r>
+        <w:t>sprints</w:t>
+      </w:r>
+      <w:proofErr w:type="spellEnd"/>
+      <w:r>
+        <w:t>, promoviendo la colaboración, la adaptación y la entrega continua de valor.</w:t>
       </w:r>
     </w:p>
     <w:p/>
@@ -3294,12 +3216,21 @@
     </w:p>
     <w:p/>
     <w:p>
+      <w:proofErr w:type="spellStart"/>
       <w:r>
         <w:rPr>
           <w:b/>
           <w:bCs/>
         </w:rPr>
-        <w:t>Stakeholder:</w:t>
+        <w:t>Stakeholder</w:t>
+      </w:r>
+      <w:proofErr w:type="spellEnd"/>
+      <w:r>
+        <w:rPr>
+          <w:b/>
+          <w:bCs/>
+        </w:rPr>
+        <w:t>:</w:t>
       </w:r>
       <w:r>
         <w:br/>
@@ -3364,12 +3295,12 @@
       <w:pPr>
         <w:pStyle w:val="Ttulo2"/>
       </w:pPr>
-      <w:bookmarkStart w:id="3" w:name="_Toc101822542"/>
-      <w:bookmarkStart w:id="4" w:name="_Toc211620785"/>
+      <w:bookmarkStart w:id="3" w:name="_Toc211620785"/>
+      <w:bookmarkStart w:id="4" w:name="_Toc101822542"/>
       <w:r>
         <w:t>Resumen</w:t>
       </w:r>
-      <w:bookmarkEnd w:id="4"/>
+      <w:bookmarkEnd w:id="3"/>
     </w:p>
     <w:p>
       <w:pPr>
@@ -3388,12 +3319,26 @@
         <w:rPr>
           <w:lang w:val="es-CL"/>
         </w:rPr>
-        <w:t>El proyecto WellFit consistió en el diseño e implementación de una aplicación móvil híbrida, con extensión a dispositivos smartwatch, orientada a mejorar la calidad de vida de personas que padecen enfermedades crónicas no transmisibles, como hipertensión y diabetes. Estas condiciones representa</w:t>
-      </w:r>
+        <w:t xml:space="preserve">El proyecto </w:t>
+      </w:r>
+      <w:proofErr w:type="spellStart"/>
       <w:r>
         <w:rPr>
           <w:lang w:val="es-CL"/>
         </w:rPr>
+        <w:t>WellFit</w:t>
+      </w:r>
+      <w:proofErr w:type="spellEnd"/>
+      <w:r>
+        <w:rPr>
+          <w:lang w:val="es-CL"/>
+        </w:rPr>
+        <w:t xml:space="preserve"> consistió en el diseño e implementación de una aplicación móvil híbrida, con extensión a dispositivos smartwatch, orientada a mejorar la calidad de vida de personas que padecen enfermedades crónicas no transmisibles, como hipertensión y diabetes. Estas condiciones representa</w:t>
+      </w:r>
+      <w:r>
+        <w:rPr>
+          <w:lang w:val="es-CL"/>
+        </w:rPr>
         <w:t>n</w:t>
       </w:r>
       <w:r>
@@ -3449,25 +3394,53 @@
         <w:rPr>
           <w:lang w:val="es-CL"/>
         </w:rPr>
-        <w:t>La solución desarrollada acompañó a los pacientes en su día a día mediante un sistema integral que combinó alimentación saludable, actividad física y control de indicadores de salud en tiempo real. Para lograrlo, la aplicación contó con una interfaz intuitiva, recomendaciones personalizadas y un sistema de motivación gamificado. Además, incorporó algoritmos de inteligencia artificial y Big Data, así como un chat de apoyo para profesionales de la salud.</w:t>
-      </w:r>
-    </w:p>
-    <w:p>
-      <w:pPr>
+        <w:t xml:space="preserve">La solución desarrollada acompañó a los pacientes en su día a día mediante un sistema integral que combinó alimentación saludable, actividad física y control de indicadores de salud en tiempo real. Para lograrlo, la aplicación contó con una interfaz intuitiva, recomendaciones personalizadas y un sistema de motivación </w:t>
+      </w:r>
+      <w:proofErr w:type="spellStart"/>
+      <w:r>
         <w:rPr>
           <w:lang w:val="es-CL"/>
         </w:rPr>
-      </w:pPr>
+        <w:t>gamificado</w:t>
+      </w:r>
+      <w:proofErr w:type="spellEnd"/>
       <w:r>
         <w:rPr>
           <w:lang w:val="es-CL"/>
         </w:rPr>
-        <w:t xml:space="preserve">El desarrollo se llevó a cabo bajo la metodología ágil Scrum, lo que permitió trabajar en sprints </w:t>
-      </w:r>
-      <w:r>
+        <w:t>. Además, incorporó algoritmos de inteligencia artificial y Big Data, así como un chat de apoyo para profesionales de la salud.</w:t>
+      </w:r>
+    </w:p>
+    <w:p>
+      <w:pPr>
         <w:rPr>
           <w:lang w:val="es-CL"/>
         </w:rPr>
+      </w:pPr>
+      <w:r>
+        <w:rPr>
+          <w:lang w:val="es-CL"/>
+        </w:rPr>
+        <w:t xml:space="preserve">El desarrollo se llevó a cabo bajo la metodología ágil Scrum, lo que permitió trabajar en </w:t>
+      </w:r>
+      <w:proofErr w:type="spellStart"/>
+      <w:r>
+        <w:rPr>
+          <w:lang w:val="es-CL"/>
+        </w:rPr>
+        <w:t>sprints</w:t>
+      </w:r>
+      <w:proofErr w:type="spellEnd"/>
+      <w:r>
+        <w:rPr>
+          <w:lang w:val="es-CL"/>
+        </w:rPr>
+        <w:t xml:space="preserve"> </w:t>
+      </w:r>
+      <w:r>
+        <w:rPr>
+          <w:lang w:val="es-CL"/>
+        </w:rPr>
         <w:t>cortos (</w:t>
       </w:r>
       <w:r>
@@ -3506,19 +3479,33 @@
         <w:rPr>
           <w:lang w:val="es-CL"/>
         </w:rPr>
-        <w:t>Finalmente, el proyecto contempló la identificación de riesgos, la definición de recursos y la validación de la solución mediante pruebas funcionales y de usabilidad. Con ello, WellFit se consolidó como una herramienta tecnológica innovadora, segura y escalable, que aportó valor tanto a los pacientes como al sistema de salud en general.</w:t>
-      </w:r>
-    </w:p>
-    <w:p>
-      <w:pPr>
+        <w:t xml:space="preserve">Finalmente, el proyecto contempló la identificación de riesgos, la definición de recursos y la validación de la solución mediante pruebas funcionales y de usabilidad. Con ello, </w:t>
+      </w:r>
+      <w:proofErr w:type="spellStart"/>
+      <w:r>
         <w:rPr>
           <w:lang w:val="es-CL"/>
         </w:rPr>
-      </w:pPr>
+        <w:t>WellFit</w:t>
+      </w:r>
+      <w:proofErr w:type="spellEnd"/>
       <w:r>
         <w:rPr>
           <w:lang w:val="es-CL"/>
         </w:rPr>
+        <w:t xml:space="preserve"> se consolidó como una herramienta tecnológica innovadora, segura y escalable, que aportó valor tanto a los pacientes como al sistema de salud en general.</w:t>
+      </w:r>
+    </w:p>
+    <w:p>
+      <w:pPr>
+        <w:rPr>
+          <w:lang w:val="es-CL"/>
+        </w:rPr>
+      </w:pPr>
+      <w:r>
+        <w:rPr>
+          <w:lang w:val="es-CL"/>
+        </w:rPr>
         <w:br w:type="page"/>
       </w:r>
     </w:p>
@@ -3528,6 +3515,7 @@
       </w:pPr>
       <w:bookmarkStart w:id="5" w:name="_Toc211620786"/>
       <w:r>
+        <w:lastRenderedPageBreak/>
         <w:t>Abstrac</w:t>
       </w:r>
       <w:bookmarkEnd w:id="5"/>
@@ -3549,19 +3537,33 @@
         <w:rPr>
           <w:lang w:val="en-US"/>
         </w:rPr>
-        <w:t>The WellFit project consisted of the design and implementation of a hybrid mobile application, extended to smartwatch devices, aimed at improving the quality of life of people suffering from non-communicable chronic diseases such as hypertension and diabetes. These conditions represented a growing public health problem and a significant economic and social challenge, as they are risk factors for the development of Chronic Kidney Disease.</w:t>
-      </w:r>
-    </w:p>
-    <w:p>
-      <w:pPr>
+        <w:t xml:space="preserve">The </w:t>
+      </w:r>
+      <w:proofErr w:type="spellStart"/>
+      <w:r>
         <w:rPr>
           <w:lang w:val="en-US"/>
         </w:rPr>
-      </w:pPr>
+        <w:t>WellFit</w:t>
+      </w:r>
+      <w:proofErr w:type="spellEnd"/>
       <w:r>
         <w:rPr>
           <w:lang w:val="en-US"/>
         </w:rPr>
+        <w:t xml:space="preserve"> project consisted of the design and implementation of a hybrid mobile application, extended to smartwatch devices, aimed at improving the quality of life of people suffering from non-communicable chronic diseases such as hypertension and diabetes. These conditions represented a growing public health problem and a significant economic and social challenge, as they are risk factors for the development of Chronic Kidney Disease.</w:t>
+      </w:r>
+    </w:p>
+    <w:p>
+      <w:pPr>
+        <w:rPr>
+          <w:lang w:val="en-US"/>
+        </w:rPr>
+      </w:pPr>
+      <w:r>
+        <w:rPr>
+          <w:lang w:val="en-US"/>
+        </w:rPr>
         <w:t>The developed solution supported patients in their daily lives through a comprehensive system that combined healthy eating, physical activity, and real-time monitoring of health indicators. To achieve this, the application featured an intuitive interface, personalized recommendations, and a gamified motivation system. In addition, it incorporated artificial intelligence and Big Data algorithms, as well as a support chat for healthcare professionals.</w:t>
       </w:r>
     </w:p>
@@ -3601,19 +3603,33 @@
         <w:rPr>
           <w:lang w:val="en-US"/>
         </w:rPr>
-        <w:t>Finally, the project included risk identification, resource definition, and solution validation through functional and usability testing. With this, WellFit was consolidated as an innovative, secure, and scalable technological tool that provided value both to patients and to the healthcare system as a whole.</w:t>
-      </w:r>
-    </w:p>
-    <w:p>
-      <w:pPr>
+        <w:t xml:space="preserve">Finally, the project included risk identification, resource definition, and solution validation through functional and usability testing. With this, </w:t>
+      </w:r>
+      <w:proofErr w:type="spellStart"/>
+      <w:r>
         <w:rPr>
           <w:lang w:val="en-US"/>
         </w:rPr>
-      </w:pPr>
+        <w:t>WellFit</w:t>
+      </w:r>
+      <w:proofErr w:type="spellEnd"/>
       <w:r>
         <w:rPr>
           <w:lang w:val="en-US"/>
         </w:rPr>
+        <w:t xml:space="preserve"> was consolidated as an innovative, secure, and scalable technological tool that provided value both to patients and to the healthcare system as a whole.</w:t>
+      </w:r>
+    </w:p>
+    <w:p>
+      <w:pPr>
+        <w:rPr>
+          <w:lang w:val="en-US"/>
+        </w:rPr>
+      </w:pPr>
+      <w:r>
+        <w:rPr>
+          <w:lang w:val="en-US"/>
+        </w:rPr>
         <w:br w:type="page"/>
       </w:r>
     </w:p>
@@ -3623,6 +3639,7 @@
       </w:pPr>
       <w:bookmarkStart w:id="6" w:name="_Toc211620787"/>
       <w:r>
+        <w:lastRenderedPageBreak/>
         <w:t>Introducción</w:t>
       </w:r>
       <w:bookmarkEnd w:id="6"/>
@@ -3687,8 +3704,9 @@
       </w:pPr>
       <w:bookmarkStart w:id="7" w:name="_Toc101822543"/>
       <w:bookmarkStart w:id="8" w:name="_Toc211620788"/>
-      <w:bookmarkEnd w:id="3"/>
-      <w:r>
+      <w:bookmarkEnd w:id="4"/>
+      <w:r>
+        <w:lastRenderedPageBreak/>
         <w:t>Problemática a solucionar o necesidad a satisfacer</w:t>
       </w:r>
       <w:bookmarkEnd w:id="7"/>
@@ -3810,6 +3828,7 @@
       </w:pPr>
       <w:bookmarkStart w:id="9" w:name="_Toc211620789"/>
       <w:r>
+        <w:lastRenderedPageBreak/>
         <w:t>Objetivos del Proyecto (general y específicos)</w:t>
       </w:r>
       <w:bookmarkEnd w:id="9"/>
@@ -3962,6 +3981,7 @@
       </w:pPr>
       <w:bookmarkStart w:id="11" w:name="_Toc211620790"/>
       <w:r>
+        <w:lastRenderedPageBreak/>
         <w:t>Competencias del Perfil de Egreso</w:t>
       </w:r>
       <w:bookmarkEnd w:id="11"/>
@@ -3983,7 +4003,21 @@
         <w:rPr>
           <w:lang w:val="es-CL"/>
         </w:rPr>
-        <w:t>En el proyecto WellFit, el equipo desarrolló una solución tecnológica que garantiza la disponibilidad y seguridad de la información clínica de los usuarios, configurando ambientes y servicios de aplicaciones para mantener los registros de salud siempre accesibles y protegidos. El desarrollo se organizó de manera ágil, permitiendo entregar progresivamente las funcionalidades de la aplicación móvil y su integración con dispositivos smartwatch.</w:t>
+        <w:t xml:space="preserve">En el proyecto </w:t>
+      </w:r>
+      <w:proofErr w:type="spellStart"/>
+      <w:r>
+        <w:rPr>
+          <w:lang w:val="es-CL"/>
+        </w:rPr>
+        <w:t>WellFit</w:t>
+      </w:r>
+      <w:proofErr w:type="spellEnd"/>
+      <w:r>
+        <w:rPr>
+          <w:lang w:val="es-CL"/>
+        </w:rPr>
+        <w:t>, el equipo desarrolló una solución tecnológica que garantiza la disponibilidad y seguridad de la información clínica de los usuarios, configurando ambientes y servicios de aplicaciones para mantener los registros de salud siempre accesibles y protegidos. El desarrollo se organizó de manera ágil, permitiendo entregar progresivamente las funcionalidades de la aplicación móvil y su integración con dispositivos smartwatch.</w:t>
       </w:r>
     </w:p>
     <w:p>
@@ -4092,7 +4126,15 @@
         <w:t>ó</w:t>
       </w:r>
       <w:r>
-        <w:t xml:space="preserve"> fundamental para asegurar el éxito del proyecto WellFit. Cada integrante asumió responsabilidades específicas de acuerdo con sus competencias y fortalezas, lo que permitió cubrir las distintas áreas técnicas y de gestión requeridas. Esta asignación favoreció una mayor organización, eficiencia y colaboración entre los miembros, asegurando que las tareas se desarrollaran de manera coordinada y en línea con los objetivos establecidos. De esta forma, se garantizó que cada fase del proyecto contara con un responsable directo, promoviendo el cumplimiento de plazos y la calidad del producto final.</w:t>
+        <w:t xml:space="preserve"> fundamental para asegurar el éxito del proyecto </w:t>
+      </w:r>
+      <w:proofErr w:type="spellStart"/>
+      <w:r>
+        <w:t>WellFit</w:t>
+      </w:r>
+      <w:proofErr w:type="spellEnd"/>
+      <w:r>
+        <w:t>. Cada integrante asumió responsabilidades específicas de acuerdo con sus competencias y fortalezas, lo que permitió cubrir las distintas áreas técnicas y de gestión requeridas. Esta asignación favoreció una mayor organización, eficiencia y colaboración entre los miembros, asegurando que las tareas se desarrollaran de manera coordinada y en línea con los objetivos establecidos. De esta forma, se garantizó que cada fase del proyecto contara con un responsable directo, promoviendo el cumplimiento de plazos y la calidad del producto final.</w:t>
       </w:r>
     </w:p>
     <w:p>
@@ -4408,7 +4450,49 @@
         <w:rPr>
           <w:lang w:val="es-CL"/>
         </w:rPr>
-        <w:t>Responsable de la codificación y desarrollo de las funcionalidades del sistema, siguiendo los requerimientos definidos en los sprints. Implementa las interfaces, conecta los módulos del frontend y backend, realiza pruebas unitarias y colabora en la resolución de errores para garantizar la estabilidad del producto.</w:t>
+        <w:t xml:space="preserve">Responsable de la codificación y desarrollo de las funcionalidades del sistema, siguiendo los requerimientos definidos en los </w:t>
+      </w:r>
+      <w:proofErr w:type="spellStart"/>
+      <w:r>
+        <w:rPr>
+          <w:lang w:val="es-CL"/>
+        </w:rPr>
+        <w:t>sprints</w:t>
+      </w:r>
+      <w:proofErr w:type="spellEnd"/>
+      <w:r>
+        <w:rPr>
+          <w:lang w:val="es-CL"/>
+        </w:rPr>
+        <w:t xml:space="preserve">. Implementa las interfaces, conecta los módulos del </w:t>
+      </w:r>
+      <w:proofErr w:type="spellStart"/>
+      <w:r>
+        <w:rPr>
+          <w:lang w:val="es-CL"/>
+        </w:rPr>
+        <w:t>frontend</w:t>
+      </w:r>
+      <w:proofErr w:type="spellEnd"/>
+      <w:r>
+        <w:rPr>
+          <w:lang w:val="es-CL"/>
+        </w:rPr>
+        <w:t xml:space="preserve"> y </w:t>
+      </w:r>
+      <w:proofErr w:type="spellStart"/>
+      <w:r>
+        <w:rPr>
+          <w:lang w:val="es-CL"/>
+        </w:rPr>
+        <w:t>backend</w:t>
+      </w:r>
+      <w:proofErr w:type="spellEnd"/>
+      <w:r>
+        <w:rPr>
+          <w:lang w:val="es-CL"/>
+        </w:rPr>
+        <w:t>, realiza pruebas unitarias y colabora en la resolución de errores para garantizar la estabilidad del producto.</w:t>
       </w:r>
     </w:p>
     <w:p>
@@ -4442,6 +4526,7 @@
           <w:bCs/>
           <w:lang w:val="es-CL"/>
         </w:rPr>
+        <w:lastRenderedPageBreak/>
         <w:t>Analista de Datos</w:t>
       </w:r>
     </w:p>
@@ -4497,7 +4582,21 @@
         <w:rPr>
           <w:lang w:val="es-CL"/>
         </w:rPr>
-        <w:t>Cumple un doble rol: como Scrum Máster, facilita la aplicación de la metodología ágil, asegurando que el equipo siga las prácticas de Scrum, gestione correctamente los sprints y mantenga una comunicación efectiva con el cliente. Como desarrollador, participa activamente en la codificación y revisión del software, contribuyendo tanto en la parte técnica como en la coordinación del equipo.</w:t>
+        <w:t xml:space="preserve">Cumple un doble rol: como Scrum Máster, facilita la aplicación de la metodología ágil, asegurando que el equipo siga las prácticas de Scrum, gestione correctamente los </w:t>
+      </w:r>
+      <w:proofErr w:type="spellStart"/>
+      <w:r>
+        <w:rPr>
+          <w:lang w:val="es-CL"/>
+        </w:rPr>
+        <w:t>sprints</w:t>
+      </w:r>
+      <w:proofErr w:type="spellEnd"/>
+      <w:r>
+        <w:rPr>
+          <w:lang w:val="es-CL"/>
+        </w:rPr>
+        <w:t xml:space="preserve"> y mantenga una comunicación efectiva con el cliente. Como desarrollador, participa activamente en la codificación y revisión del software, contribuyendo tanto en la parte técnica como en la coordinación del equipo.</w:t>
       </w:r>
     </w:p>
     <w:p>
@@ -4530,7 +4629,23 @@
         <w:pStyle w:val="Prrafodelista"/>
       </w:pPr>
       <w:r>
-        <w:t>Para el desarrollo del proyecto WellFit se utilizó la metodología ágil Scrum, elegida por su flexibilidad y la posibilidad de entregar valor de manera constante en plazos cortos. El trabajo se organizó en sprints de tres semanas, en los que se planificaban, desarrollaban y revisaban las funcionalidades más relevantes de la aplicación.</w:t>
+        <w:t xml:space="preserve">Para el desarrollo del proyecto </w:t>
+      </w:r>
+      <w:proofErr w:type="spellStart"/>
+      <w:r>
+        <w:t>WellFit</w:t>
+      </w:r>
+      <w:proofErr w:type="spellEnd"/>
+      <w:r>
+        <w:t xml:space="preserve"> se utilizó la metodología ágil Scrum, elegida por su flexibilidad y la posibilidad de entregar valor de manera constante en plazos cortos. El trabajo se organizó en </w:t>
+      </w:r>
+      <w:proofErr w:type="spellStart"/>
+      <w:r>
+        <w:t>sprints</w:t>
+      </w:r>
+      <w:proofErr w:type="spellEnd"/>
+      <w:r>
+        <w:t xml:space="preserve"> de tres semanas, en los que se planificaban, desarrollaban y revisaban las funcionalidades más relevantes de la aplicación.</w:t>
       </w:r>
     </w:p>
     <w:p>
@@ -4538,7 +4653,23 @@
         <w:pStyle w:val="Prrafodelista"/>
       </w:pPr>
       <w:r>
-        <w:t>Cada ciclo comenzaba con una reunión de planificación (Sprint Planning), donde junto al cliente se definían los objetivos concretos para esas tres semanas. Durante el desarrollo se realizaban encuentros breves diarios (Daily Scrum) que facilitaban la coordinación del equipo y permitían resolver rápidamente cualquier inconveniente.</w:t>
+        <w:t xml:space="preserve">Cada ciclo comenzaba con una reunión de planificación (Sprint </w:t>
+      </w:r>
+      <w:proofErr w:type="spellStart"/>
+      <w:r>
+        <w:t>Planning</w:t>
+      </w:r>
+      <w:proofErr w:type="spellEnd"/>
+      <w:r>
+        <w:t>), donde junto al cliente se definían los objetivos concretos para esas tres semanas. Durante el desarrollo se realizaban encuentros breves diarios (</w:t>
+      </w:r>
+      <w:proofErr w:type="spellStart"/>
+      <w:r>
+        <w:t>Daily</w:t>
+      </w:r>
+      <w:proofErr w:type="spellEnd"/>
+      <w:r>
+        <w:t xml:space="preserve"> Scrum) que facilitaban la coordinación del equipo y permitían resolver rápidamente cualquier inconveniente.</w:t>
       </w:r>
     </w:p>
     <w:p>
@@ -4546,7 +4677,23 @@
         <w:pStyle w:val="Prrafodelista"/>
       </w:pPr>
       <w:r>
-        <w:t>Al término de cada sprint se llevaba a cabo una revisión (Sprint Review) en la que se presentaban al cliente los avances logrados. Estas instancias fueron clave, ya que permitieron validar el progreso, obtener retroalimentación valiosa y realizar los ajustes necesarios para mantener el proyecto alineado con las necesidades reales. Asimismo, los sprints retrospective brindaron al equipo la oportunidad de reflexionar sobre la experiencia de trabajo y proponer mejoras continuas.</w:t>
+        <w:t xml:space="preserve">Al término de cada sprint se llevaba a cabo una revisión (Sprint </w:t>
+      </w:r>
+      <w:proofErr w:type="spellStart"/>
+      <w:r>
+        <w:t>Review</w:t>
+      </w:r>
+      <w:proofErr w:type="spellEnd"/>
+      <w:r>
+        <w:t xml:space="preserve">) en la que se presentaban al cliente los avances logrados. Estas instancias fueron clave, ya que permitieron validar el progreso, obtener retroalimentación valiosa y realizar los ajustes necesarios para mantener el proyecto alineado con las necesidades reales. Asimismo, los </w:t>
+      </w:r>
+      <w:proofErr w:type="spellStart"/>
+      <w:r>
+        <w:t>sprints</w:t>
+      </w:r>
+      <w:proofErr w:type="spellEnd"/>
+      <w:r>
+        <w:t xml:space="preserve"> retrospective brindaron al equipo la oportunidad de reflexionar sobre la experiencia de trabajo y proponer mejoras continuas.</w:t>
       </w:r>
     </w:p>
     <w:p>
@@ -4603,6 +4750,7 @@
                 <w:bCs/>
                 <w:color w:val="000000"/>
               </w:rPr>
+              <w:lastRenderedPageBreak/>
               <w:t>Metodología</w:t>
             </w:r>
           </w:p>
@@ -4746,6 +4894,7 @@
               </w:rPr>
               <w:t xml:space="preserve">Marco iterativo con </w:t>
             </w:r>
+            <w:proofErr w:type="spellStart"/>
             <w:r>
               <w:rPr>
                 <w:rFonts w:ascii="Calibri" w:hAnsi="Calibri" w:cs="Calibri"/>
@@ -4755,6 +4904,7 @@
               </w:rPr>
               <w:t>sprints</w:t>
             </w:r>
+            <w:proofErr w:type="spellEnd"/>
             <w:r>
               <w:rPr>
                 <w:rFonts w:ascii="Calibri" w:hAnsi="Calibri" w:cs="Calibri"/>
@@ -4998,7 +5148,27 @@
                 <w:bCs/>
                 <w:color w:val="000000"/>
               </w:rPr>
-              <w:t>Extreme Programming (XP)</w:t>
+              <w:t xml:space="preserve">Extreme </w:t>
+            </w:r>
+            <w:proofErr w:type="spellStart"/>
+            <w:r>
+              <w:rPr>
+                <w:rFonts w:ascii="Calibri" w:hAnsi="Calibri" w:cs="Calibri"/>
+                <w:b/>
+                <w:bCs/>
+                <w:color w:val="000000"/>
+              </w:rPr>
+              <w:t>Programming</w:t>
+            </w:r>
+            <w:proofErr w:type="spellEnd"/>
+            <w:r>
+              <w:rPr>
+                <w:rFonts w:ascii="Calibri" w:hAnsi="Calibri" w:cs="Calibri"/>
+                <w:b/>
+                <w:bCs/>
+                <w:color w:val="000000"/>
+              </w:rPr>
+              <w:t xml:space="preserve"> (XP)</w:t>
             </w:r>
           </w:p>
         </w:tc>
@@ -5127,8 +5297,19 @@
                 <w:bCs/>
                 <w:color w:val="000000"/>
               </w:rPr>
-              <w:t>Lean Development</w:t>
-            </w:r>
+              <w:t xml:space="preserve">Lean </w:t>
+            </w:r>
+            <w:proofErr w:type="spellStart"/>
+            <w:r>
+              <w:rPr>
+                <w:rFonts w:ascii="Calibri" w:hAnsi="Calibri" w:cs="Calibri"/>
+                <w:b/>
+                <w:bCs/>
+                <w:color w:val="000000"/>
+              </w:rPr>
+              <w:t>Development</w:t>
+            </w:r>
+            <w:proofErr w:type="spellEnd"/>
           </w:p>
         </w:tc>
         <w:tc>
@@ -5249,6 +5430,7 @@
             <w:pPr>
               <w:pStyle w:val="Prrafodelista"/>
             </w:pPr>
+            <w:proofErr w:type="spellStart"/>
             <w:r>
               <w:rPr>
                 <w:rFonts w:ascii="Calibri" w:hAnsi="Calibri" w:cs="Calibri"/>
@@ -5256,7 +5438,17 @@
                 <w:bCs/>
                 <w:color w:val="000000"/>
               </w:rPr>
-              <w:t>Waterfall (Cascada)</w:t>
+              <w:t>Waterfall</w:t>
+            </w:r>
+            <w:proofErr w:type="spellEnd"/>
+            <w:r>
+              <w:rPr>
+                <w:rFonts w:ascii="Calibri" w:hAnsi="Calibri" w:cs="Calibri"/>
+                <w:b/>
+                <w:bCs/>
+                <w:color w:val="000000"/>
+              </w:rPr>
+              <w:t xml:space="preserve"> (Cascada)</w:t>
             </w:r>
           </w:p>
         </w:tc>
@@ -5394,6 +5586,7 @@
             <w:pPr>
               <w:pStyle w:val="Prrafodelista"/>
             </w:pPr>
+            <w:proofErr w:type="spellStart"/>
             <w:r>
               <w:rPr>
                 <w:rFonts w:ascii="Calibri" w:hAnsi="Calibri" w:cs="Calibri"/>
@@ -5403,6 +5596,7 @@
               </w:rPr>
               <w:t>Crystal</w:t>
             </w:r>
+            <w:proofErr w:type="spellEnd"/>
           </w:p>
         </w:tc>
         <w:tc>
@@ -5517,6 +5711,7 @@
       </w:pPr>
       <w:bookmarkStart w:id="14" w:name="_Toc211620793"/>
       <w:r>
+        <w:lastRenderedPageBreak/>
         <w:t>Creación de cronograma asociado al Proyecto (Carta Gantt)</w:t>
       </w:r>
       <w:bookmarkEnd w:id="14"/>
@@ -5636,6 +5831,7 @@
       </w:pPr>
       <w:bookmarkStart w:id="17" w:name="_Toc211620794"/>
       <w:r>
+        <w:lastRenderedPageBreak/>
         <w:t>Riesgos Asociados al Proyecto</w:t>
       </w:r>
       <w:bookmarkEnd w:id="17"/>
@@ -5652,7 +5848,15 @@
         <w:pStyle w:val="Prrafodelista"/>
       </w:pPr>
       <w:r>
-        <w:t>En todo proyecto tecnológico, la gestión de riesgos constituye un elemento esencial para anticipar y mitigar posibles problemas que puedan afectar los resultados esperados. El desarrollo de WellFit no estuvo exento de desafíos técnicos, financieros y de adopción por parte de los usuarios, por lo que fue necesario identificar de manera sistemática los riesgos más relevantes.</w:t>
+        <w:t xml:space="preserve">En todo proyecto tecnológico, la gestión de riesgos constituye un elemento esencial para anticipar y mitigar posibles problemas que puedan afectar los resultados esperados. El desarrollo de </w:t>
+      </w:r>
+      <w:proofErr w:type="spellStart"/>
+      <w:r>
+        <w:t>WellFit</w:t>
+      </w:r>
+      <w:proofErr w:type="spellEnd"/>
+      <w:r>
+        <w:t xml:space="preserve"> no estuvo exento de desafíos técnicos, financieros y de adopción por parte de los usuarios, por lo que fue necesario identificar de manera sistemática los riesgos más relevantes.</w:t>
       </w:r>
     </w:p>
     <w:p>
@@ -5739,6 +5943,7 @@
         <w:rPr>
           <w:rStyle w:val="Referenciaintensa"/>
         </w:rPr>
+        <w:lastRenderedPageBreak/>
         <w:drawing>
           <wp:anchor distT="0" distB="0" distL="114300" distR="114300" simplePos="0" relativeHeight="251661312" behindDoc="0" locked="0" layoutInCell="1" allowOverlap="1" wp14:anchorId="2DAA6F0F" wp14:editId="58791388">
             <wp:simplePos x="0" y="0"/>
@@ -6261,12 +6466,13 @@
       <w:pPr>
         <w:pStyle w:val="Ttulo2"/>
       </w:pPr>
-      <w:bookmarkStart w:id="19" w:name="_Toc101822548"/>
-      <w:bookmarkStart w:id="20" w:name="_Toc211620795"/>
-      <w:r>
+      <w:bookmarkStart w:id="19" w:name="_Toc211620795"/>
+      <w:bookmarkStart w:id="20" w:name="_Toc101822548"/>
+      <w:r>
+        <w:lastRenderedPageBreak/>
         <w:t>Implementación del Proyecto</w:t>
       </w:r>
-      <w:bookmarkEnd w:id="20"/>
+      <w:bookmarkEnd w:id="19"/>
     </w:p>
     <w:p>
       <w:pPr>
@@ -6423,7 +6629,7 @@
       <w:r>
         <w:t>Definición de Recursos y Costos asociados al Proyecto</w:t>
       </w:r>
-      <w:bookmarkEnd w:id="19"/>
+      <w:bookmarkEnd w:id="20"/>
       <w:bookmarkEnd w:id="21"/>
     </w:p>
     <w:p>
@@ -6446,6 +6652,7 @@
       </w:pPr>
       <w:bookmarkStart w:id="22" w:name="_Toc211620797"/>
       <w:r>
+        <w:lastRenderedPageBreak/>
         <w:t>CONCLUSIÓN</w:t>
       </w:r>
       <w:bookmarkEnd w:id="22"/>
@@ -6476,6 +6683,7 @@
       </w:pPr>
       <w:bookmarkStart w:id="23" w:name="_Toc211620798"/>
       <w:r>
+        <w:lastRenderedPageBreak/>
         <w:t>BIBLIOGRAFÍA</w:t>
       </w:r>
       <w:bookmarkEnd w:id="23"/>
@@ -6518,6 +6726,7 @@
       </w:pPr>
       <w:bookmarkStart w:id="24" w:name="_Toc211620799"/>
       <w:r>
+        <w:lastRenderedPageBreak/>
         <w:t>ANEXOS</w:t>
       </w:r>
       <w:bookmarkEnd w:id="24"/>

</xml_diff>